<commit_message>
Update 3-2 Milestone Two_Narrative_Banos_Ramos.docx
</commit_message>
<xml_diff>
--- a/Narratives/3-2 Milestone Two_Narrative_Banos_Ramos.docx
+++ b/Narratives/3-2 Milestone Two_Narrative_Banos_Ramos.docx
@@ -162,37 +162,7 @@
         <w:rPr>
           <w:rStyle w:val="normaltextrun"/>
         </w:rPr>
-        <w:t>The artifact I selected for enhancement is a data-driven application initially developed for my CS 210 course. The project involved creating a list management system that reads items from a text file</w:t>
-      </w:r>
-      <w:r>
-        <w:rPr>
-          <w:rStyle w:val="normaltextrun"/>
-        </w:rPr>
-        <w:t xml:space="preserve">, add </w:t>
-      </w:r>
-      <w:r>
-        <w:rPr>
-          <w:rStyle w:val="normaltextrun"/>
-        </w:rPr>
-        <w:t>items</w:t>
-      </w:r>
-      <w:r>
-        <w:rPr>
-          <w:rStyle w:val="normaltextrun"/>
-        </w:rPr>
-        <w:t xml:space="preserve"> </w:t>
-      </w:r>
-      <w:r>
-        <w:rPr>
-          <w:rStyle w:val="normaltextrun"/>
-        </w:rPr>
-        <w:t>manually</w:t>
-      </w:r>
-      <w:r>
-        <w:rPr>
-          <w:rStyle w:val="normaltextrun"/>
-        </w:rPr>
-        <w:t xml:space="preserve"> and displays them to the user. For my CS 499 Capstone project, I enhanced this application by integrating a database to store list items and user accounts, implementing user authentication, and providing a system for users to log out. These enhancements were made to demonstrate my skills in software design and engineering.</w:t>
+        <w:t>The artifact I selected for enhancement is a data-driven application initially developed for my CS 210 course. The project involved creating a list management system that reads items from a text file and displays them to the user. For my CS 499 Capstone project, I enhanced this application by integrating a database to store list items and user accounts, implementing user authentication, and providing a system for users to log out. These enhancements were made to demonstrate my skills in software design and engineering.</w:t>
       </w:r>
     </w:p>
     <w:p>
@@ -697,7 +667,13 @@
         <w:rPr>
           <w:rStyle w:val="normaltextrun"/>
         </w:rPr>
-        <w:t xml:space="preserve"> center and improve the security of the application.</w:t>
+        <w:t>,</w:t>
+      </w:r>
+      <w:r>
+        <w:rPr>
+          <w:rStyle w:val="normaltextrun"/>
+        </w:rPr>
+        <w:t xml:space="preserve"> and improve the security of the application.</w:t>
       </w:r>
     </w:p>
     <w:p>
@@ -862,23 +838,7 @@
           <w:b/>
           <w:bCs/>
         </w:rPr>
-        <w:t>C</w:t>
-      </w:r>
-      <w:r>
-        <w:rPr>
-          <w:rStyle w:val="normaltextrun"/>
-          <w:b/>
-          <w:bCs/>
-        </w:rPr>
-        <w:t>hallenges</w:t>
-      </w:r>
-      <w:r>
-        <w:rPr>
-          <w:rStyle w:val="normaltextrun"/>
-          <w:b/>
-          <w:bCs/>
-        </w:rPr>
-        <w:t xml:space="preserve"> Faced</w:t>
+        <w:t>Challenges Faced</w:t>
       </w:r>
     </w:p>
     <w:p>
@@ -972,24 +932,6 @@
         <w:t>ePortfolio</w:t>
       </w:r>
       <w:proofErr w:type="spellEnd"/>
-      <w:r>
-        <w:rPr>
-          <w:rStyle w:val="normaltextrun"/>
-        </w:rPr>
-        <w:t>.</w:t>
-      </w:r>
-    </w:p>
-    <w:p>
-      <w:pPr>
-        <w:pStyle w:val="paragraph"/>
-        <w:suppressAutoHyphens/>
-        <w:spacing w:before="0" w:beforeAutospacing="0" w:after="0" w:afterAutospacing="0" w:line="480" w:lineRule="auto"/>
-        <w:contextualSpacing/>
-        <w:textAlignment w:val="baseline"/>
-        <w:rPr>
-          <w:rStyle w:val="normaltextrun"/>
-        </w:rPr>
-      </w:pPr>
       <w:r>
         <w:rPr>
           <w:rStyle w:val="normaltextrun"/>
@@ -8468,15 +8410,6 @@
 </file>
 
 <file path=customXml/item1.xml><?xml version="1.0" encoding="utf-8"?>
-<?mso-contentType ?>
-<FormTemplates xmlns="http://schemas.microsoft.com/sharepoint/v3/contenttype/forms">
-  <Display>DocumentLibraryForm</Display>
-  <Edit>DocumentLibraryForm</Edit>
-  <New>DocumentLibraryForm</New>
-</FormTemplates>
-</file>
-
-<file path=customXml/item2.xml><?xml version="1.0" encoding="utf-8"?>
 <p:properties xmlns:p="http://schemas.microsoft.com/office/2006/metadata/properties" xmlns:xsi="http://www.w3.org/2001/XMLSchema-instance" xmlns:pc="http://schemas.microsoft.com/office/infopath/2007/PartnerControls">
   <documentManagement>
     <lcf76f155ced4ddcb4097134ff3c332f xmlns="ff8a4b2e-b0c8-4039-a689-d1a7f36f4382">
@@ -8494,6 +8427,15 @@
     <MediaLengthInSeconds xmlns="ff8a4b2e-b0c8-4039-a689-d1a7f36f4382" xsi:nil="true"/>
   </documentManagement>
 </p:properties>
+</file>
+
+<file path=customXml/item2.xml><?xml version="1.0" encoding="utf-8"?>
+<?mso-contentType ?>
+<FormTemplates xmlns="http://schemas.microsoft.com/sharepoint/v3/contenttype/forms">
+  <Display>DocumentLibraryForm</Display>
+  <Edit>DocumentLibraryForm</Edit>
+  <New>DocumentLibraryForm</New>
+</FormTemplates>
 </file>
 
 <file path=customXml/item3.xml><?xml version="1.0" encoding="utf-8"?>
@@ -8748,20 +8690,20 @@
 </file>
 
 <file path=customXml/itemProps1.xml><?xml version="1.0" encoding="utf-8"?>
-<ds:datastoreItem xmlns:ds="http://schemas.openxmlformats.org/officeDocument/2006/customXml" ds:itemID="{9DF4E967-D0F2-46C6-8994-8839A244A243}">
-  <ds:schemaRefs>
-    <ds:schemaRef ds:uri="http://schemas.microsoft.com/sharepoint/v3/contenttype/forms"/>
-  </ds:schemaRefs>
-</ds:datastoreItem>
-</file>
-
-<file path=customXml/itemProps2.xml><?xml version="1.0" encoding="utf-8"?>
 <ds:datastoreItem xmlns:ds="http://schemas.openxmlformats.org/officeDocument/2006/customXml" ds:itemID="{5D6A90D9-FBCB-4DCB-A6C5-C88CDD8C5DBE}">
   <ds:schemaRefs>
     <ds:schemaRef ds:uri="http://schemas.microsoft.com/office/2006/metadata/properties"/>
     <ds:schemaRef ds:uri="http://schemas.microsoft.com/office/infopath/2007/PartnerControls"/>
     <ds:schemaRef ds:uri="ff8a4b2e-b0c8-4039-a689-d1a7f36f4382"/>
     <ds:schemaRef ds:uri="f716dd8a-49a0-4c40-b209-038e1651b548"/>
+  </ds:schemaRefs>
+</ds:datastoreItem>
+</file>
+
+<file path=customXml/itemProps2.xml><?xml version="1.0" encoding="utf-8"?>
+<ds:datastoreItem xmlns:ds="http://schemas.openxmlformats.org/officeDocument/2006/customXml" ds:itemID="{9DF4E967-D0F2-46C6-8994-8839A244A243}">
+  <ds:schemaRefs>
+    <ds:schemaRef ds:uri="http://schemas.microsoft.com/sharepoint/v3/contenttype/forms"/>
   </ds:schemaRefs>
 </ds:datastoreItem>
 </file>

</xml_diff>